<commit_message>
Stable format, pre-meaningful reply from Wifi board to Android app
</commit_message>
<xml_diff>
--- a/StayinAlive/STAYIN ALIVE GAME DETAILS.docx
+++ b/StayinAlive/STAYIN ALIVE GAME DETAILS.docx
@@ -199,13 +199,7 @@
         <w:rPr>
           <w:b/>
         </w:rPr>
-        <w:t>h</w:t>
-      </w:r>
-      <w:r>
-        <w:rPr>
-          <w:b/>
-        </w:rPr>
-        <w:t>u</w:t>
+        <w:t>hu</w:t>
       </w:r>
       <w:proofErr w:type="spellEnd"/>
       <w:r>
@@ -641,13 +635,7 @@
         <w:rPr>
           <w:b/>
         </w:rPr>
-        <w:t>o</w:t>
-      </w:r>
-      <w:r>
-        <w:rPr>
-          <w:b/>
-        </w:rPr>
-        <w:t>u</w:t>
+        <w:t>ou</w:t>
       </w:r>
       <w:proofErr w:type="spellEnd"/>
       <w:r>
@@ -758,39 +746,15 @@
         <w:ind w:left="540" w:hanging="270"/>
       </w:pPr>
       <w:r>
-        <w:t>Offense</w:t>
-      </w:r>
-      <w:r>
-        <w:t xml:space="preserve"> units</w:t>
-      </w:r>
-      <w:r>
-        <w:t xml:space="preserve"> (</w:t>
+        <w:t>Offense units (</w:t>
       </w:r>
       <w:proofErr w:type="spellStart"/>
       <w:r>
-        <w:t>o</w:t>
-      </w:r>
-      <w:r>
-        <w:t>u</w:t>
+        <w:t>ou</w:t>
       </w:r>
       <w:proofErr w:type="spellEnd"/>
       <w:r>
-        <w:t xml:space="preserve">) </w:t>
-      </w:r>
-      <w:r>
-        <w:t xml:space="preserve">do </w:t>
-      </w:r>
-      <w:r>
-        <w:t xml:space="preserve">need </w:t>
-      </w:r>
-      <w:r>
-        <w:t>to be</w:t>
-      </w:r>
-      <w:r>
-        <w:t xml:space="preserve"> assigne</w:t>
-      </w:r>
-      <w:r>
-        <w:t>d/directed to specific opponents.</w:t>
+        <w:t>) do need to be assigned/directed to specific opponents.</w:t>
       </w:r>
     </w:p>
     <w:p>
@@ -1274,237 +1238,240 @@
         <w:ind w:left="810" w:hanging="270"/>
       </w:pPr>
       <w:r>
-        <w:t>For both bonuses, the game settable settings include a multiplier to apply to awards each round such that the awards incentiviz</w:t>
+        <w:t>For both bonuses, the game settable settings include a multiplier to apply to awards each round such that the awards incentivize conflict.</w:t>
+      </w:r>
+      <w:r>
+        <w:br/>
+      </w:r>
+      <w:r>
+        <w:br/>
+      </w:r>
+    </w:p>
+    <w:p>
+      <w:pPr>
+        <w:pStyle w:val="ListParagraph"/>
+        <w:numPr>
+          <w:ilvl w:val="0"/>
+          <w:numId w:val="1"/>
+        </w:numPr>
+        <w:ind w:left="270" w:hanging="270"/>
+      </w:pPr>
+      <w:r>
+        <w:rPr>
+          <w:b/>
+        </w:rPr>
+        <w:t>Wills</w:t>
+      </w:r>
+    </w:p>
+    <w:p>
+      <w:pPr>
+        <w:pStyle w:val="ListParagraph"/>
+        <w:numPr>
+          <w:ilvl w:val="1"/>
+          <w:numId w:val="1"/>
+        </w:numPr>
+        <w:ind w:left="540" w:hanging="270"/>
+      </w:pPr>
+      <w:r>
+        <w:t>A player’s remaining gold and mirror balances can be willed to any number of opponents upon a player’s death.</w:t>
+      </w:r>
+    </w:p>
+    <w:p>
+      <w:pPr>
+        <w:pStyle w:val="ListParagraph"/>
+        <w:numPr>
+          <w:ilvl w:val="1"/>
+          <w:numId w:val="1"/>
+        </w:numPr>
+        <w:ind w:left="540" w:hanging="270"/>
+      </w:pPr>
+      <w:r>
+        <w:t xml:space="preserve">The most updated will from when the deceased was alive will be used; however, any player </w:t>
+      </w:r>
+      <w:r>
+        <w:t>credited with the kill will receive nothing from the deceased’s will—“nothing willed to the credited killer.”</w:t>
+      </w:r>
+      <w:r>
+        <w:t xml:space="preserve">  </w:t>
+      </w:r>
+    </w:p>
+    <w:p>
+      <w:pPr>
+        <w:pStyle w:val="ListParagraph"/>
+        <w:numPr>
+          <w:ilvl w:val="1"/>
+          <w:numId w:val="1"/>
+        </w:numPr>
+        <w:ind w:left="540" w:hanging="270"/>
+      </w:pPr>
+      <w:r>
+        <w:t xml:space="preserve">Mirrors can be banked.  Because wills make it possible to have more than one mirror, a </w:t>
+      </w:r>
+      <w:r>
+        <w:t xml:space="preserve">number will appear on top </w:t>
+      </w:r>
+      <w:r>
+        <w:t>of any mirror for which a player has more than one remaining of that mirror type.</w:t>
+      </w:r>
+      <w:r>
+        <w:t xml:space="preserve">  </w:t>
+      </w:r>
+    </w:p>
+    <w:p>
+      <w:pPr>
+        <w:pStyle w:val="ListParagraph"/>
+        <w:numPr>
+          <w:ilvl w:val="1"/>
+          <w:numId w:val="1"/>
+        </w:numPr>
+        <w:ind w:left="540" w:hanging="270"/>
+      </w:pPr>
+      <w:r>
+        <w:t>Beneficiaries in a will are selected by tapping on the non-reflected player’s character</w:t>
+      </w:r>
+      <w:r>
+        <w:t xml:space="preserve">.  </w:t>
+      </w:r>
+    </w:p>
+    <w:p>
+      <w:pPr>
+        <w:pStyle w:val="ListParagraph"/>
+        <w:numPr>
+          <w:ilvl w:val="1"/>
+          <w:numId w:val="1"/>
+        </w:numPr>
+        <w:ind w:left="540" w:hanging="270"/>
+      </w:pPr>
+      <w:r>
+        <w:t>A small document (a will) appears on the character when they are selected as a beneficiary.</w:t>
+      </w:r>
+    </w:p>
+    <w:p>
+      <w:pPr>
+        <w:pStyle w:val="ListParagraph"/>
+        <w:numPr>
+          <w:ilvl w:val="1"/>
+          <w:numId w:val="1"/>
+        </w:numPr>
+        <w:ind w:left="540" w:hanging="270"/>
+      </w:pPr>
+      <w:r>
+        <w:t>If more than one beneficiary in the will is still alive…</w:t>
+      </w:r>
+    </w:p>
+    <w:p>
+      <w:pPr>
+        <w:pStyle w:val="ListParagraph"/>
+        <w:numPr>
+          <w:ilvl w:val="2"/>
+          <w:numId w:val="1"/>
+        </w:numPr>
+        <w:ind w:left="810" w:hanging="270"/>
+      </w:pPr>
+      <w:r>
+        <w:t>The deceased’s gold will be split evenly.</w:t>
+      </w:r>
+    </w:p>
+    <w:p>
+      <w:pPr>
+        <w:pStyle w:val="ListParagraph"/>
+        <w:numPr>
+          <w:ilvl w:val="2"/>
+          <w:numId w:val="1"/>
+        </w:numPr>
+        <w:ind w:left="810" w:hanging="270"/>
+      </w:pPr>
+      <w:r>
+        <w:t>Any willed mirrors will be randomly assigned by drawing to the surviving beneficiaries.</w:t>
+      </w:r>
+    </w:p>
+    <w:p>
+      <w:pPr>
+        <w:pStyle w:val="ListParagraph"/>
+        <w:ind w:left="540"/>
+      </w:pPr>
+    </w:p>
+    <w:p>
+      <w:pPr>
+        <w:pStyle w:val="ListParagraph"/>
+        <w:numPr>
+          <w:ilvl w:val="0"/>
+          <w:numId w:val="1"/>
+        </w:numPr>
+        <w:ind w:left="270" w:hanging="270"/>
+      </w:pPr>
+      <w:r>
+        <w:rPr>
+          <w:b/>
+        </w:rPr>
+        <w:t>Rounds…</w:t>
+      </w:r>
+    </w:p>
+    <w:p>
+      <w:pPr>
+        <w:pStyle w:val="ListParagraph"/>
+        <w:numPr>
+          <w:ilvl w:val="1"/>
+          <w:numId w:val="1"/>
+        </w:numPr>
+        <w:ind w:left="540" w:hanging="270"/>
+      </w:pPr>
+      <w:r>
+        <w:t>No limit on rounds.  Play continues until only one is “</w:t>
+      </w:r>
+      <w:proofErr w:type="spellStart"/>
+      <w:r>
+        <w:t>Stayin</w:t>
+      </w:r>
+      <w:proofErr w:type="spellEnd"/>
+      <w:r>
+        <w:t xml:space="preserve"> Alive.”</w:t>
+      </w:r>
+    </w:p>
+    <w:p>
+      <w:pPr>
+        <w:pStyle w:val="ListParagraph"/>
+        <w:numPr>
+          <w:ilvl w:val="1"/>
+          <w:numId w:val="1"/>
+        </w:numPr>
+        <w:ind w:left="540" w:hanging="270"/>
+      </w:pPr>
+      <w:r>
+        <w:t>Each round contains</w:t>
+      </w:r>
+      <w:r>
+        <w:t xml:space="preserve"> two phases… 1) battle planning, and 2) battle.</w:t>
+      </w:r>
+    </w:p>
+    <w:p>
+      <w:pPr>
+        <w:pStyle w:val="ListParagraph"/>
+        <w:numPr>
+          <w:ilvl w:val="1"/>
+          <w:numId w:val="1"/>
+        </w:numPr>
+        <w:ind w:left="540" w:hanging="270"/>
+      </w:pPr>
+      <w:r>
+        <w:t xml:space="preserve">In the </w:t>
+      </w:r>
+      <w:r>
+        <w:rPr>
+          <w:u w:val="single"/>
+        </w:rPr>
+        <w:t>Battle Planning</w:t>
+      </w:r>
+      <w:r>
+        <w:t xml:space="preserve"> phase, you can</w:t>
+      </w:r>
+      <w:r>
+        <w:tab/>
       </w:r>
       <w:bookmarkStart w:id="0" w:name="_GoBack"/>
       <w:bookmarkEnd w:id="0"/>
       <w:r>
-        <w:t>e conflict.</w:t>
-      </w:r>
-      <w:r>
-        <w:br/>
-      </w:r>
-      <w:r>
-        <w:br/>
-      </w:r>
-    </w:p>
-    <w:p>
-      <w:pPr>
-        <w:pStyle w:val="ListParagraph"/>
-        <w:numPr>
-          <w:ilvl w:val="0"/>
-          <w:numId w:val="1"/>
-        </w:numPr>
-        <w:ind w:left="270" w:hanging="270"/>
-      </w:pPr>
-      <w:r>
-        <w:rPr>
-          <w:b/>
-        </w:rPr>
-        <w:t>Wills</w:t>
-      </w:r>
-    </w:p>
-    <w:p>
-      <w:pPr>
-        <w:pStyle w:val="ListParagraph"/>
-        <w:numPr>
-          <w:ilvl w:val="1"/>
-          <w:numId w:val="1"/>
-        </w:numPr>
-        <w:ind w:left="540" w:hanging="270"/>
-      </w:pPr>
-      <w:r>
-        <w:t>A player’s remaining gold and mirror balances can be willed to any number of opponents upon a player’s death.</w:t>
-      </w:r>
-    </w:p>
-    <w:p>
-      <w:pPr>
-        <w:pStyle w:val="ListParagraph"/>
-        <w:numPr>
-          <w:ilvl w:val="1"/>
-          <w:numId w:val="1"/>
-        </w:numPr>
-        <w:ind w:left="540" w:hanging="270"/>
-      </w:pPr>
-      <w:r>
-        <w:t xml:space="preserve">The most updated will from when the deceased was alive will be used; however, any player </w:t>
-      </w:r>
-      <w:r>
-        <w:t>credited with the kill will receive nothing from the deceased’s will—“nothing willed to the credited killer.”</w:t>
-      </w:r>
-      <w:r>
-        <w:t xml:space="preserve">  </w:t>
-      </w:r>
-    </w:p>
-    <w:p>
-      <w:pPr>
-        <w:pStyle w:val="ListParagraph"/>
-        <w:numPr>
-          <w:ilvl w:val="1"/>
-          <w:numId w:val="1"/>
-        </w:numPr>
-        <w:ind w:left="540" w:hanging="270"/>
-      </w:pPr>
-      <w:r>
-        <w:t xml:space="preserve">Mirrors can be banked.  Because wills make it possible to have more than one mirror, a </w:t>
-      </w:r>
-      <w:r>
-        <w:t xml:space="preserve">number will appear on top </w:t>
-      </w:r>
-      <w:r>
-        <w:t>of any mirror for which a player has more than one remaining of that mirror type.</w:t>
-      </w:r>
-      <w:r>
-        <w:t xml:space="preserve">  </w:t>
-      </w:r>
-    </w:p>
-    <w:p>
-      <w:pPr>
-        <w:pStyle w:val="ListParagraph"/>
-        <w:numPr>
-          <w:ilvl w:val="1"/>
-          <w:numId w:val="1"/>
-        </w:numPr>
-        <w:ind w:left="540" w:hanging="270"/>
-      </w:pPr>
-      <w:r>
-        <w:t>Beneficiaries in a will are selected by tapping on the non-reflected player’s character</w:t>
-      </w:r>
-      <w:r>
-        <w:t xml:space="preserve">.  </w:t>
-      </w:r>
-    </w:p>
-    <w:p>
-      <w:pPr>
-        <w:pStyle w:val="ListParagraph"/>
-        <w:numPr>
-          <w:ilvl w:val="1"/>
-          <w:numId w:val="1"/>
-        </w:numPr>
-        <w:ind w:left="540" w:hanging="270"/>
-      </w:pPr>
-      <w:r>
-        <w:t>A small document (a will) appears on the character when they are selected as a beneficiary.</w:t>
-      </w:r>
-    </w:p>
-    <w:p>
-      <w:pPr>
-        <w:pStyle w:val="ListParagraph"/>
-        <w:numPr>
-          <w:ilvl w:val="1"/>
-          <w:numId w:val="1"/>
-        </w:numPr>
-        <w:ind w:left="540" w:hanging="270"/>
-      </w:pPr>
-      <w:r>
-        <w:t>If more than one beneficiary in the will is still alive…</w:t>
-      </w:r>
-    </w:p>
-    <w:p>
-      <w:pPr>
-        <w:pStyle w:val="ListParagraph"/>
-        <w:numPr>
-          <w:ilvl w:val="2"/>
-          <w:numId w:val="1"/>
-        </w:numPr>
-        <w:ind w:left="810" w:hanging="270"/>
-      </w:pPr>
-      <w:r>
-        <w:t>The deceased’s gold will be split evenly.</w:t>
-      </w:r>
-    </w:p>
-    <w:p>
-      <w:pPr>
-        <w:pStyle w:val="ListParagraph"/>
-        <w:numPr>
-          <w:ilvl w:val="2"/>
-          <w:numId w:val="1"/>
-        </w:numPr>
-        <w:ind w:left="810" w:hanging="270"/>
-      </w:pPr>
-      <w:r>
-        <w:t>Any willed mirrors will be randomly assigned by drawing to the surviving beneficiaries.</w:t>
-      </w:r>
-    </w:p>
-    <w:p>
-      <w:pPr>
-        <w:pStyle w:val="ListParagraph"/>
-        <w:ind w:left="540"/>
-      </w:pPr>
-    </w:p>
-    <w:p>
-      <w:pPr>
-        <w:pStyle w:val="ListParagraph"/>
-        <w:numPr>
-          <w:ilvl w:val="0"/>
-          <w:numId w:val="1"/>
-        </w:numPr>
-        <w:ind w:left="270" w:hanging="270"/>
-      </w:pPr>
-      <w:r>
-        <w:rPr>
-          <w:b/>
-        </w:rPr>
-        <w:t>Rounds…</w:t>
-      </w:r>
-    </w:p>
-    <w:p>
-      <w:pPr>
-        <w:pStyle w:val="ListParagraph"/>
-        <w:numPr>
-          <w:ilvl w:val="1"/>
-          <w:numId w:val="1"/>
-        </w:numPr>
-        <w:ind w:left="540" w:hanging="270"/>
-      </w:pPr>
-      <w:r>
-        <w:t>No limit on rounds.  Play continues until only one is “</w:t>
-      </w:r>
-      <w:proofErr w:type="spellStart"/>
-      <w:r>
-        <w:t>Stayin</w:t>
-      </w:r>
-      <w:proofErr w:type="spellEnd"/>
-      <w:r>
-        <w:t xml:space="preserve"> Alive.”</w:t>
-      </w:r>
-    </w:p>
-    <w:p>
-      <w:pPr>
-        <w:pStyle w:val="ListParagraph"/>
-        <w:numPr>
-          <w:ilvl w:val="1"/>
-          <w:numId w:val="1"/>
-        </w:numPr>
-        <w:ind w:left="540" w:hanging="270"/>
-      </w:pPr>
-      <w:r>
-        <w:t>Each round contains</w:t>
-      </w:r>
-      <w:r>
-        <w:t xml:space="preserve"> two phases… 1) battle planning, and 2) battle.</w:t>
-      </w:r>
-    </w:p>
-    <w:p>
-      <w:pPr>
-        <w:pStyle w:val="ListParagraph"/>
-        <w:numPr>
-          <w:ilvl w:val="1"/>
-          <w:numId w:val="1"/>
-        </w:numPr>
-        <w:ind w:left="540" w:hanging="270"/>
-      </w:pPr>
-      <w:r>
-        <w:t xml:space="preserve">In the </w:t>
-      </w:r>
-      <w:r>
-        <w:rPr>
-          <w:u w:val="single"/>
-        </w:rPr>
-        <w:t>Battle Planning</w:t>
-      </w:r>
-      <w:r>
-        <w:t xml:space="preserve"> phase, you can…</w:t>
+        <w:t>…</w:t>
       </w:r>
     </w:p>
     <w:p>
@@ -1572,10 +1539,7 @@
         <w:ind w:left="810" w:hanging="270"/>
       </w:pPr>
       <w:r>
-        <w:t>S</w:t>
-      </w:r>
-      <w:r>
-        <w:t>elect any mirrors you wish to use to defend yourself.</w:t>
+        <w:t>Select any mirrors you wish to use to defend yourself.</w:t>
       </w:r>
     </w:p>
     <w:p>
@@ -1610,10 +1574,7 @@
         <w:t>Battle</w:t>
       </w:r>
       <w:r>
-        <w:t xml:space="preserve"> phase, </w:t>
-      </w:r>
-      <w:r>
-        <w:t xml:space="preserve">the game will </w:t>
+        <w:t xml:space="preserve"> phase, the game will </w:t>
       </w:r>
       <w:r>
         <w:t>calculate the results of the battle, update health units, mirror inventories, and gold units as described above.</w:t>
@@ -2561,7 +2522,7 @@
 </file>
 
 <file path=customXml/itemProps1.xml><?xml version="1.0" encoding="utf-8"?>
-<ds:datastoreItem xmlns:ds="http://schemas.openxmlformats.org/officeDocument/2006/customXml" ds:itemID="{DE21DF8E-F6F4-4F68-BAC6-BC9C4B4883E6}">
+<ds:datastoreItem xmlns:ds="http://schemas.openxmlformats.org/officeDocument/2006/customXml" ds:itemID="{E6774625-4964-46AF-9F62-D5695D3BD1BD}">
   <ds:schemaRefs>
     <ds:schemaRef ds:uri="http://schemas.openxmlformats.org/officeDocument/2006/bibliography"/>
   </ds:schemaRefs>

</xml_diff>

<commit_message>
added game setting variabes to global variables.
</commit_message>
<xml_diff>
--- a/StayinAlive/STAYIN ALIVE GAME DETAILS.docx
+++ b/StayinAlive/STAYIN ALIVE GAME DETAILS.docx
@@ -229,10 +229,7 @@
       </w:r>
       <w:proofErr w:type="spellEnd"/>
       <w:r>
-        <w:t xml:space="preserve"> income per round</w:t>
-      </w:r>
-      <w:r>
-        <w:t>.</w:t>
+        <w:t xml:space="preserve"> income per round.</w:t>
       </w:r>
     </w:p>
     <w:p>
@@ -346,8 +343,6 @@
       <w:r>
         <w:t xml:space="preserve"> per gold unit.</w:t>
       </w:r>
-      <w:bookmarkStart w:id="0" w:name="_GoBack"/>
-      <w:bookmarkEnd w:id="0"/>
     </w:p>
     <w:p>
       <w:pPr>
@@ -2059,13 +2054,184 @@
     </w:p>
     <w:p>
       <w:pPr>
+        <w:rPr>
+          <w:b/>
+          <w:u w:val="single"/>
+        </w:rPr>
+      </w:pPr>
+    </w:p>
+    <w:p>
+      <w:pPr>
+        <w:pStyle w:val="ListParagraph"/>
+        <w:numPr>
+          <w:ilvl w:val="0"/>
+          <w:numId w:val="1"/>
+        </w:numPr>
+        <w:ind w:left="270" w:hanging="270"/>
+      </w:pPr>
+      <w:r>
+        <w:rPr>
+          <w:b/>
+        </w:rPr>
+        <w:t xml:space="preserve">Programming Notes: </w:t>
+      </w:r>
+    </w:p>
+    <w:p>
+      <w:pPr>
+        <w:pStyle w:val="ListParagraph"/>
+        <w:numPr>
+          <w:ilvl w:val="1"/>
+          <w:numId w:val="1"/>
+        </w:numPr>
+        <w:ind w:left="540" w:hanging="270"/>
+      </w:pPr>
+      <w:r>
+        <w:t>“Games” button on main screen opens “Game Settings” and starts game setup mode.</w:t>
+      </w:r>
+    </w:p>
+    <w:p>
+      <w:pPr>
         <w:pStyle w:val="ListParagraph"/>
         <w:numPr>
           <w:ilvl w:val="2"/>
           <w:numId w:val="1"/>
         </w:numPr>
-        <w:ind w:left="810" w:hanging="270"/>
-      </w:pPr>
+        <w:ind w:left="900"/>
+      </w:pPr>
+      <w:r>
+        <w:t xml:space="preserve">Game Setup Mode returns </w:t>
+      </w:r>
+      <w:proofErr w:type="spellStart"/>
+      <w:r>
+        <w:t>Atmega</w:t>
+      </w:r>
+      <w:proofErr w:type="spellEnd"/>
+      <w:r>
+        <w:t xml:space="preserve"> to normal startup settings except now in game setup mode.</w:t>
+      </w:r>
+    </w:p>
+    <w:p>
+      <w:pPr>
+        <w:pStyle w:val="ListParagraph"/>
+        <w:numPr>
+          <w:ilvl w:val="2"/>
+          <w:numId w:val="1"/>
+        </w:numPr>
+        <w:ind w:left="900"/>
+      </w:pPr>
+      <w:r>
+        <w:t>Allows first person to submit changes to settings to lock in game settings.</w:t>
+      </w:r>
+    </w:p>
+    <w:p>
+      <w:pPr>
+        <w:pStyle w:val="ListParagraph"/>
+        <w:numPr>
+          <w:ilvl w:val="2"/>
+          <w:numId w:val="1"/>
+        </w:numPr>
+        <w:ind w:left="900"/>
+      </w:pPr>
+      <w:r>
+        <w:t>If already in game setup mode, game settings are displayed and available choices for player characters are shown as tombstones.</w:t>
+      </w:r>
+    </w:p>
+    <w:p>
+      <w:pPr>
+        <w:pStyle w:val="ListParagraph"/>
+        <w:numPr>
+          <w:ilvl w:val="2"/>
+          <w:numId w:val="1"/>
+        </w:numPr>
+        <w:ind w:left="900"/>
+      </w:pPr>
+      <w:r>
+        <w:t>Selecting a tomb</w:t>
+      </w:r>
+      <w:bookmarkStart w:id="0" w:name="_GoBack"/>
+      <w:bookmarkEnd w:id="0"/>
+      <w:r>
+        <w:t>stone locks player character and opens up a rename box that shows normal character name as default.</w:t>
+      </w:r>
+    </w:p>
+    <w:p>
+      <w:pPr>
+        <w:pStyle w:val="ListParagraph"/>
+        <w:numPr>
+          <w:ilvl w:val="2"/>
+          <w:numId w:val="1"/>
+        </w:numPr>
+        <w:ind w:left="900"/>
+      </w:pPr>
+      <w:r>
+        <w:t xml:space="preserve">Selecting “Ready” takes player to main game display and adds to </w:t>
+      </w:r>
+      <w:proofErr w:type="gramStart"/>
+      <w:r>
+        <w:t>players</w:t>
+      </w:r>
+      <w:proofErr w:type="gramEnd"/>
+      <w:r>
+        <w:t xml:space="preserve"> ready count.</w:t>
+      </w:r>
+    </w:p>
+    <w:p>
+      <w:pPr>
+        <w:pStyle w:val="ListParagraph"/>
+        <w:numPr>
+          <w:ilvl w:val="2"/>
+          <w:numId w:val="1"/>
+        </w:numPr>
+        <w:ind w:left="900"/>
+      </w:pPr>
+      <w:r>
+        <w:t>When player ready count = # of players in game settings, Game enters running mode.</w:t>
+      </w:r>
+    </w:p>
+    <w:p>
+      <w:pPr>
+        <w:pStyle w:val="ListParagraph"/>
+        <w:numPr>
+          <w:ilvl w:val="1"/>
+          <w:numId w:val="1"/>
+        </w:numPr>
+        <w:ind w:left="540" w:hanging="270"/>
+      </w:pPr>
+      <w:r>
+        <w:t xml:space="preserve">“Game Settings allows anyone to change settings until first person </w:t>
+      </w:r>
+      <w:proofErr w:type="spellStart"/>
+      <w:r>
+        <w:t>submits</w:t>
+      </w:r>
+      <w:r>
+        <w:t>No</w:t>
+      </w:r>
+      <w:proofErr w:type="spellEnd"/>
+      <w:r>
+        <w:t xml:space="preserve"> limit on rounds.  Play continues until only one is “</w:t>
+      </w:r>
+      <w:proofErr w:type="spellStart"/>
+      <w:r>
+        <w:t>Stayin</w:t>
+      </w:r>
+      <w:proofErr w:type="spellEnd"/>
+      <w:r>
+        <w:t xml:space="preserve"> Alive.”</w:t>
+      </w:r>
+    </w:p>
+    <w:p>
+      <w:pPr>
+        <w:pStyle w:val="ListParagraph"/>
+        <w:numPr>
+          <w:ilvl w:val="1"/>
+          <w:numId w:val="1"/>
+        </w:numPr>
+        <w:ind w:left="540" w:hanging="270"/>
+      </w:pPr>
+    </w:p>
+    <w:p/>
+    <w:p>
       <w:r>
         <w:t xml:space="preserve"> </w:t>
       </w:r>
@@ -2479,6 +2645,7 @@
   <w:style w:type="paragraph" w:default="1" w:styleId="Normal">
     <w:name w:val="Normal"/>
     <w:qFormat/>
+    <w:rsid w:val="0079515A"/>
   </w:style>
   <w:style w:type="character" w:default="1" w:styleId="DefaultParagraphFont">
     <w:name w:val="Default Paragraph Font"/>
@@ -2680,6 +2847,7 @@
   <w:style w:type="paragraph" w:default="1" w:styleId="Normal">
     <w:name w:val="Normal"/>
     <w:qFormat/>
+    <w:rsid w:val="0079515A"/>
   </w:style>
   <w:style w:type="character" w:default="1" w:styleId="DefaultParagraphFont">
     <w:name w:val="Default Paragraph Font"/>
@@ -3012,7 +3180,7 @@
 </file>
 
 <file path=customXml/itemProps1.xml><?xml version="1.0" encoding="utf-8"?>
-<ds:datastoreItem xmlns:ds="http://schemas.openxmlformats.org/officeDocument/2006/customXml" ds:itemID="{4E187F40-C218-4C02-9103-138A0E56AAC9}">
+<ds:datastoreItem xmlns:ds="http://schemas.openxmlformats.org/officeDocument/2006/customXml" ds:itemID="{ED616BE3-119B-40B5-82D3-7EF29A4B6549}">
   <ds:schemaRefs>
     <ds:schemaRef ds:uri="http://schemas.openxmlformats.org/officeDocument/2006/bibliography"/>
   </ds:schemaRefs>

</xml_diff>